<commit_message>
some updates to docs and fixes to methodicals
</commit_message>
<xml_diff>
--- a/Docs/Витяг Вчена рада ((MovaC. Підручник).docx
+++ b/Docs/Витяг Вчена рада ((MovaC. Підручник).docx
@@ -60,7 +60,15 @@
       </w:pPr>
       <w:r>
         <w:rPr/>
-        <w:t>Усього членів вченої ради: 18</w:t>
+        <w:t xml:space="preserve">Усього членів вченої ради: </w:t>
+      </w:r>
+      <w:r>
+        <w:rPr/>
+        <w:t>18</w:t>
+      </w:r>
+      <w:r>
+        <w:rPr/>
+        <w:t xml:space="preserve">   </w:t>
       </w:r>
     </w:p>
     <w:p>
@@ -71,7 +79,15 @@
       </w:pPr>
       <w:r>
         <w:rPr/>
-        <w:t>Присутні: 18</w:t>
+        <w:t xml:space="preserve">Присутні: </w:t>
+      </w:r>
+      <w:r>
+        <w:rPr/>
+        <w:t>18</w:t>
+      </w:r>
+      <w:r>
+        <w:rPr/>
+        <w:t xml:space="preserve">   </w:t>
       </w:r>
     </w:p>
     <w:p>
@@ -107,22 +123,29 @@
           <w:szCs w:val="28"/>
           <w:lang w:val="uk-UA"/>
         </w:rPr>
-        <w:t>СЛУХАЛИ:</w:t>
+        <w:t>СЛУХА</w:t>
+      </w:r>
+      <w:r>
+        <w:rPr>
+          <w:rFonts w:eastAsia="Times New Roman" w:cs="Times New Roman" w:ascii="Times New Roman" w:hAnsi="Times New Roman"/>
+          <w:color w:val="00000A"/>
+          <w:sz w:val="28"/>
+          <w:szCs w:val="28"/>
+          <w:lang w:val="uk-UA" w:eastAsia="ru-RU" w:bidi="ar-SA"/>
+        </w:rPr>
+        <w:t>ЛИ:</w:t>
         <w:tab/>
-      </w:r>
-      <w:r>
-        <w:rPr>
-          <w:szCs w:val="28"/>
-          <w:lang w:val="uk-UA"/>
-        </w:rPr>
         <w:t xml:space="preserve">Про рекомендацію до друку </w:t>
       </w:r>
       <w:bookmarkStart w:id="0" w:name="OLE_LINK1"/>
       <w:bookmarkStart w:id="1" w:name="OLE_LINK2"/>
       <w:r>
         <w:rPr>
-          <w:szCs w:val="28"/>
-          <w:lang w:val="uk-UA"/>
+          <w:rFonts w:eastAsia="Times New Roman" w:cs="Times New Roman" w:ascii="Times New Roman" w:hAnsi="Times New Roman"/>
+          <w:color w:val="00000A"/>
+          <w:sz w:val="28"/>
+          <w:szCs w:val="28"/>
+          <w:lang w:val="uk-UA" w:eastAsia="ru-RU" w:bidi="ar-SA"/>
         </w:rPr>
         <w:t>підручника «</w:t>
       </w:r>
@@ -130,30 +153,23 @@
       <w:bookmarkEnd w:id="1"/>
       <w:r>
         <w:rPr>
-          <w:szCs w:val="28"/>
-          <w:lang w:val="uk-UA"/>
-        </w:rPr>
-        <w:t>Мова програмування C</w:t>
-      </w:r>
-      <w:r>
-        <w:rPr>
-          <w:lang w:val="uk-UA"/>
-        </w:rPr>
-        <w:t>. Підручник»</w:t>
-      </w:r>
-      <w:r>
-        <w:rPr>
-          <w:szCs w:val="28"/>
-          <w:lang w:val="uk-UA"/>
-        </w:rPr>
-        <w:t xml:space="preserve"> </w:t>
+          <w:rFonts w:eastAsia="Times New Roman" w:cs="Times New Roman" w:ascii="Times New Roman" w:hAnsi="Times New Roman"/>
+          <w:color w:val="00000A"/>
+          <w:sz w:val="28"/>
+          <w:szCs w:val="28"/>
+          <w:lang w:val="uk-UA" w:eastAsia="ru-RU" w:bidi="ar-SA"/>
+        </w:rPr>
+        <w:t xml:space="preserve">Мова програмування C. Підручник» </w:t>
       </w:r>
       <w:bookmarkStart w:id="2" w:name="OLE_LINK3"/>
       <w:bookmarkStart w:id="3" w:name="OLE_LINK4"/>
       <w:r>
         <w:rPr>
-          <w:szCs w:val="28"/>
-          <w:lang w:val="uk-UA"/>
+          <w:rFonts w:eastAsia="Times New Roman" w:cs="Times New Roman" w:ascii="Times New Roman" w:hAnsi="Times New Roman"/>
+          <w:color w:val="00000A"/>
+          <w:sz w:val="28"/>
+          <w:szCs w:val="28"/>
+          <w:lang w:val="uk-UA" w:eastAsia="ru-RU" w:bidi="ar-SA"/>
         </w:rPr>
         <w:t>автора</w:t>
       </w:r>
@@ -161,8 +177,11 @@
       <w:bookmarkEnd w:id="3"/>
       <w:r>
         <w:rPr>
-          <w:szCs w:val="28"/>
-          <w:lang w:val="uk-UA"/>
+          <w:rFonts w:eastAsia="Times New Roman" w:cs="Times New Roman" w:ascii="Times New Roman" w:hAnsi="Times New Roman"/>
+          <w:color w:val="00000A"/>
+          <w:sz w:val="28"/>
+          <w:szCs w:val="28"/>
+          <w:lang w:val="uk-UA" w:eastAsia="ru-RU" w:bidi="ar-SA"/>
         </w:rPr>
         <w:t xml:space="preserve"> Бородіна В.А. обсягом 201 сторінка.</w:t>
       </w:r>
@@ -209,23 +228,7 @@
         </w:rPr>
         <w:t>ВИСТУПИЛИ:</w:t>
         <w:tab/>
-        <w:t>Завідувач кафедри математичної фізики професор Самойленко Валерій Григорович повідомив, що звіт подібності, зроблений системою Unicheck, показав 18.9% схожості, рецензентами підручника є доктор техн. наук, доцент кафедри аеронавігаці</w:t>
-      </w:r>
-      <w:r>
-        <w:rPr>
-          <w:rFonts w:ascii="Times New Roman" w:hAnsi="Times New Roman"/>
-          <w:szCs w:val="28"/>
-          <w:lang w:val="uk-UA"/>
-        </w:rPr>
-        <w:t>й</w:t>
-      </w:r>
-      <w:r>
-        <w:rPr>
-          <w:rFonts w:ascii="Times New Roman" w:hAnsi="Times New Roman"/>
-          <w:szCs w:val="28"/>
-          <w:lang w:val="uk-UA"/>
-        </w:rPr>
-        <w:t>них систем Національного авіаційного університету, Аверьянова Ю.А. та доктор фіз.-мат. наук, доцент механіко-математичного факультету Олійник А.С.</w:t>
+        <w:t>Завідувач кафедри математичної фізики професор Самойленко Валерій Григорович повідомив, що звіт подібності, зроблений системою Unicheck, показав 18.9% схожості, рецензентами підручника є кандидат технічних наук, доцент кафедри інженерії програмного забезпечення Національного авіаційного університету, Терещенко Л.Ю. та доктор фіз.-мат. наук, доцент механіко-математичного факультету Олійник А.С.</w:t>
       </w:r>
     </w:p>
     <w:p>
@@ -262,36 +265,25 @@
         <w:ind w:left="1418" w:hanging="1418"/>
         <w:jc w:val="both"/>
         <w:textAlignment w:val="auto"/>
-        <w:rPr/>
-      </w:pPr>
-      <w:r>
-        <w:rPr>
-          <w:rFonts w:ascii="Times New Roman" w:hAnsi="Times New Roman"/>
-          <w:szCs w:val="28"/>
-          <w:lang w:val="uk-UA"/>
+        <w:rPr>
+          <w:rFonts w:ascii="Times New Roman" w:hAnsi="Times New Roman" w:eastAsia="Times New Roman" w:cs="Times New Roman"/>
+          <w:color w:val="00000A"/>
+          <w:sz w:val="28"/>
+          <w:szCs w:val="28"/>
+          <w:lang w:val="uk-UA" w:eastAsia="ru-RU" w:bidi="ar-SA"/>
+        </w:rPr>
+      </w:pPr>
+      <w:r>
+        <w:rPr>
+          <w:rFonts w:eastAsia="Times New Roman" w:cs="Times New Roman" w:ascii="Times New Roman" w:hAnsi="Times New Roman"/>
+          <w:color w:val="00000A"/>
+          <w:sz w:val="28"/>
+          <w:szCs w:val="28"/>
+          <w:lang w:val="uk-UA" w:eastAsia="ru-RU" w:bidi="ar-SA"/>
         </w:rPr>
         <w:t>УХВАЛИЛИ:</w:t>
         <w:tab/>
-      </w:r>
-      <w:r>
-        <w:rPr>
-          <w:szCs w:val="28"/>
-          <w:lang w:val="uk-UA"/>
-        </w:rPr>
-        <w:t>Рекомендувати до друку підручник «Мова програмування С</w:t>
-      </w:r>
-      <w:r>
-        <w:rPr>
-          <w:lang w:val="uk-UA"/>
-        </w:rPr>
-        <w:t>. Підручник»</w:t>
-      </w:r>
-      <w:r>
-        <w:rPr>
-          <w:szCs w:val="28"/>
-          <w:lang w:val="uk-UA"/>
-        </w:rPr>
-        <w:t xml:space="preserve"> автора Бородіна В.А. обсягом 201 сторінка.</w:t>
+        <w:t>Рекомендувати до друку підручник «Мова програмування С. Підручник» автора Бородіна В.А. обсягом 201 сторінка.</w:t>
       </w:r>
     </w:p>
     <w:p>
@@ -302,14 +294,20 @@
         <w:jc w:val="both"/>
         <w:textAlignment w:val="auto"/>
         <w:rPr>
-          <w:szCs w:val="28"/>
-          <w:lang w:val="uk-UA"/>
-        </w:rPr>
-      </w:pPr>
-      <w:r>
-        <w:rPr>
-          <w:szCs w:val="28"/>
-          <w:lang w:val="uk-UA"/>
+          <w:rFonts w:ascii="Times New Roman" w:hAnsi="Times New Roman" w:eastAsia="Times New Roman" w:cs="Times New Roman"/>
+          <w:color w:val="00000A"/>
+          <w:sz w:val="28"/>
+          <w:szCs w:val="28"/>
+          <w:lang w:val="uk-UA" w:eastAsia="ru-RU" w:bidi="ar-SA"/>
+        </w:rPr>
+      </w:pPr>
+      <w:r>
+        <w:rPr>
+          <w:rFonts w:eastAsia="Times New Roman" w:cs="Times New Roman" w:ascii="Times New Roman" w:hAnsi="Times New Roman"/>
+          <w:color w:val="00000A"/>
+          <w:sz w:val="28"/>
+          <w:szCs w:val="28"/>
+          <w:lang w:val="uk-UA" w:eastAsia="ru-RU" w:bidi="ar-SA"/>
         </w:rPr>
       </w:r>
     </w:p>
@@ -321,16 +319,20 @@
         <w:jc w:val="both"/>
         <w:textAlignment w:val="auto"/>
         <w:rPr>
-          <w:rFonts w:ascii="Times New Roman" w:hAnsi="Times New Roman"/>
-          <w:szCs w:val="28"/>
-          <w:lang w:val="uk-UA"/>
-        </w:rPr>
-      </w:pPr>
-      <w:r>
-        <w:rPr>
-          <w:rFonts w:ascii="Times New Roman" w:hAnsi="Times New Roman"/>
-          <w:szCs w:val="28"/>
-          <w:lang w:val="uk-UA"/>
+          <w:rFonts w:ascii="Times New Roman" w:hAnsi="Times New Roman" w:eastAsia="Times New Roman" w:cs="Times New Roman"/>
+          <w:color w:val="00000A"/>
+          <w:sz w:val="28"/>
+          <w:szCs w:val="28"/>
+          <w:lang w:val="uk-UA" w:eastAsia="ru-RU" w:bidi="ar-SA"/>
+        </w:rPr>
+      </w:pPr>
+      <w:r>
+        <w:rPr>
+          <w:rFonts w:eastAsia="Times New Roman" w:cs="Times New Roman" w:ascii="Times New Roman" w:hAnsi="Times New Roman"/>
+          <w:color w:val="00000A"/>
+          <w:sz w:val="28"/>
+          <w:szCs w:val="28"/>
+          <w:lang w:val="uk-UA" w:eastAsia="ru-RU" w:bidi="ar-SA"/>
         </w:rPr>
       </w:r>
     </w:p>
@@ -343,16 +345,20 @@
         <w:ind w:left="1559" w:hanging="1559"/>
         <w:jc w:val="both"/>
         <w:rPr>
-          <w:rFonts w:ascii="Times New Roman" w:hAnsi="Times New Roman"/>
-          <w:szCs w:val="28"/>
-          <w:lang w:val="uk-UA"/>
-        </w:rPr>
-      </w:pPr>
-      <w:r>
-        <w:rPr>
-          <w:rFonts w:ascii="Times New Roman" w:hAnsi="Times New Roman"/>
-          <w:szCs w:val="28"/>
-          <w:lang w:val="uk-UA"/>
+          <w:rFonts w:ascii="Times New Roman" w:hAnsi="Times New Roman" w:eastAsia="Times New Roman" w:cs="Times New Roman"/>
+          <w:color w:val="00000A"/>
+          <w:sz w:val="28"/>
+          <w:szCs w:val="28"/>
+          <w:lang w:val="uk-UA" w:eastAsia="ru-RU" w:bidi="ar-SA"/>
+        </w:rPr>
+      </w:pPr>
+      <w:r>
+        <w:rPr>
+          <w:rFonts w:eastAsia="Times New Roman" w:cs="Times New Roman" w:ascii="Times New Roman" w:hAnsi="Times New Roman"/>
+          <w:color w:val="00000A"/>
+          <w:sz w:val="28"/>
+          <w:szCs w:val="28"/>
+          <w:lang w:val="uk-UA" w:eastAsia="ru-RU" w:bidi="ar-SA"/>
         </w:rPr>
       </w:r>
     </w:p>
@@ -369,7 +375,11 @@
       </w:pPr>
       <w:r>
         <w:rPr>
-          <w:lang w:val="uk-UA"/>
+          <w:rFonts w:eastAsia="Times New Roman" w:cs="Times New Roman" w:ascii="Times New Roman" w:hAnsi="Times New Roman"/>
+          <w:color w:val="00000A"/>
+          <w:sz w:val="28"/>
+          <w:szCs w:val="28"/>
+          <w:lang w:val="uk-UA" w:eastAsia="ru-RU" w:bidi="ar-SA"/>
         </w:rPr>
         <w:t>Голова вченої ради</w:t>
       </w:r>
@@ -386,7 +396,11 @@
       </w:pPr>
       <w:r>
         <w:rPr>
-          <w:lang w:val="uk-UA"/>
+          <w:rFonts w:eastAsia="Times New Roman" w:cs="Times New Roman" w:ascii="Times New Roman" w:hAnsi="Times New Roman"/>
+          <w:color w:val="00000A"/>
+          <w:sz w:val="28"/>
+          <w:szCs w:val="28"/>
+          <w:lang w:val="uk-UA" w:eastAsia="ru-RU" w:bidi="ar-SA"/>
         </w:rPr>
         <w:t>механіко-математичного факультету</w:t>
         <w:tab/>
@@ -401,12 +415,20 @@
           <w:tab w:val="left" w:pos="7513" w:leader="none"/>
         </w:tabs>
         <w:rPr>
-          <w:lang w:val="uk-UA"/>
-        </w:rPr>
-      </w:pPr>
-      <w:r>
-        <w:rPr>
-          <w:lang w:val="uk-UA"/>
+          <w:rFonts w:ascii="Times New Roman" w:hAnsi="Times New Roman" w:eastAsia="Times New Roman" w:cs="Times New Roman"/>
+          <w:color w:val="00000A"/>
+          <w:sz w:val="28"/>
+          <w:szCs w:val="28"/>
+          <w:lang w:val="uk-UA" w:eastAsia="ru-RU" w:bidi="ar-SA"/>
+        </w:rPr>
+      </w:pPr>
+      <w:r>
+        <w:rPr>
+          <w:rFonts w:eastAsia="Times New Roman" w:cs="Times New Roman" w:ascii="Times New Roman" w:hAnsi="Times New Roman"/>
+          <w:color w:val="00000A"/>
+          <w:sz w:val="28"/>
+          <w:szCs w:val="28"/>
+          <w:lang w:val="uk-UA" w:eastAsia="ru-RU" w:bidi="ar-SA"/>
         </w:rPr>
       </w:r>
     </w:p>
@@ -423,7 +445,11 @@
       </w:pPr>
       <w:r>
         <w:rPr>
-          <w:lang w:val="uk-UA"/>
+          <w:rFonts w:eastAsia="Times New Roman" w:cs="Times New Roman" w:ascii="Times New Roman" w:hAnsi="Times New Roman"/>
+          <w:color w:val="00000A"/>
+          <w:sz w:val="28"/>
+          <w:szCs w:val="28"/>
+          <w:lang w:val="uk-UA" w:eastAsia="ru-RU" w:bidi="ar-SA"/>
         </w:rPr>
         <w:t>Секретар вченої ради</w:t>
       </w:r>
@@ -441,7 +467,11 @@
       </w:pPr>
       <w:r>
         <w:rPr>
-          <w:lang w:val="uk-UA"/>
+          <w:rFonts w:eastAsia="Times New Roman" w:cs="Times New Roman" w:ascii="Times New Roman" w:hAnsi="Times New Roman"/>
+          <w:color w:val="00000A"/>
+          <w:sz w:val="28"/>
+          <w:szCs w:val="28"/>
+          <w:lang w:val="uk-UA" w:eastAsia="ru-RU" w:bidi="ar-SA"/>
         </w:rPr>
         <w:t>механіко-математичного факультету</w:t>
         <w:tab/>

</xml_diff>